<commit_message>
Updated New Element Template
Updated to include Usage Note
</commit_message>
<xml_diff>
--- a/doc/CEDS OSC Proposed New Element Template.docx
+++ b/doc/CEDS OSC Proposed New Element Template.docx
@@ -17,8 +17,25 @@
       </w:r>
     </w:p>
     <w:p>
-      <w:r>
+      <w:pPr>
+        <w:rPr>
+          <w:i/>
+          <w:iCs/>
+        </w:rPr>
+      </w:pPr>
+      <w:r>
+        <w:rPr>
+          <w:i/>
+          <w:iCs/>
+        </w:rPr>
         <w:t>The purpose of this template is to ensure all necessary information is gathered and complete and thorough analysis has been completed.</w:t>
+      </w:r>
+      <w:r>
+        <w:rPr>
+          <w:i/>
+          <w:iCs/>
+        </w:rPr>
+        <w:t xml:space="preserve"> (Remove this header and text before submitting)</w:t>
       </w:r>
     </w:p>
     <w:p>
@@ -26,11 +43,94 @@
         <w:pStyle w:val="Heading2"/>
       </w:pPr>
       <w:r>
+        <w:t>Use Case Information</w:t>
+      </w:r>
+    </w:p>
+    <w:p>
+      <w:pPr>
+        <w:rPr>
+          <w:i/>
+          <w:iCs/>
+        </w:rPr>
+      </w:pPr>
+      <w:r>
+        <w:rPr>
+          <w:i/>
+          <w:iCs/>
+        </w:rPr>
+        <w:t>Provide information about the Use Case (Issue) from the OSC</w:t>
+      </w:r>
+    </w:p>
+    <w:p>
+      <w:pPr>
+        <w:rPr>
+          <w:b/>
+          <w:bCs/>
+        </w:rPr>
+      </w:pPr>
+      <w:r>
+        <w:rPr>
+          <w:b/>
+          <w:bCs/>
+        </w:rPr>
+        <w:t xml:space="preserve">Use Case Issue Repository (e.g. CEDS-Elements, CEDS-IDS, CEDS-DW): </w:t>
+      </w:r>
+      <w:r>
+        <w:t>CEDS-Elements</w:t>
+      </w:r>
+      <w:r>
+        <w:br/>
+      </w:r>
+      <w:r>
+        <w:rPr>
+          <w:b/>
+          <w:bCs/>
+        </w:rPr>
+        <w:t xml:space="preserve">Use </w:t>
+      </w:r>
+      <w:r>
+        <w:rPr>
+          <w:b/>
+          <w:bCs/>
+        </w:rPr>
+        <w:t xml:space="preserve">Case </w:t>
+      </w:r>
+      <w:r>
+        <w:rPr>
+          <w:b/>
+          <w:bCs/>
+        </w:rPr>
+        <w:t xml:space="preserve">Issue Number: </w:t>
+      </w:r>
+      <w:r>
+        <w:rPr>
+          <w:b/>
+          <w:bCs/>
+        </w:rPr>
+        <w:br/>
+        <w:t xml:space="preserve">Use Case Issue Title: </w:t>
+      </w:r>
+    </w:p>
+    <w:p>
+      <w:pPr>
+        <w:pStyle w:val="Heading2"/>
+      </w:pPr>
+      <w:r>
         <w:t>Proposal</w:t>
       </w:r>
     </w:p>
     <w:p>
-      <w:r>
+      <w:pPr>
+        <w:rPr>
+          <w:i/>
+          <w:iCs/>
+        </w:rPr>
+      </w:pPr>
+      <w:r>
+        <w:rPr>
+          <w:i/>
+          <w:iCs/>
+        </w:rPr>
         <w:t>This section contains the completed draft proposal.</w:t>
       </w:r>
     </w:p>
@@ -68,6 +168,12 @@
       <w:r>
         <w:t>Element Technical Name:</w:t>
       </w:r>
+      <w:r>
+        <w:br/>
+        <w:t>New Element Usage Note:</w:t>
+      </w:r>
+      <w:bookmarkStart w:id="0" w:name="_GoBack"/>
+      <w:bookmarkEnd w:id="0"/>
       <w:r>
         <w:br/>
       </w:r>
@@ -219,8 +325,6 @@
       <w:r>
         <w:t>How does this solution solve the Use Case?</w:t>
       </w:r>
-      <w:bookmarkStart w:id="0" w:name="_GoBack"/>
-      <w:bookmarkEnd w:id="0"/>
     </w:p>
     <w:p>
       <w:pPr>
@@ -270,25 +374,19 @@
         <w:pStyle w:val="Heading4"/>
       </w:pPr>
       <w:r>
+        <w:lastRenderedPageBreak/>
         <w:t>General Notes</w:t>
       </w:r>
     </w:p>
     <w:p>
-      <w:pPr>
+      <w:r>
         <w:rPr>
           <w:i/>
           <w:iCs/>
         </w:rPr>
-      </w:pPr>
-      <w:r>
-        <w:rPr>
-          <w:i/>
-          <w:iCs/>
-        </w:rPr>
         <w:t>Provide any other relevant notes or other analysis conducted to achieve the result above.</w:t>
       </w:r>
     </w:p>
-    <w:p/>
     <w:sectPr>
       <w:pgSz w:w="12240" w:h="15840"/>
       <w:pgMar w:top="1440" w:right="1440" w:bottom="1440" w:left="1440" w:header="720" w:footer="720" w:gutter="0"/>
@@ -316,7 +414,7 @@
       </w:pPr>
     </w:pPrDefault>
   </w:docDefaults>
-  <w:latentStyles w:defLockedState="0" w:defUIPriority="99" w:defSemiHidden="0" w:defUnhideWhenUsed="0" w:defQFormat="0" w:count="377">
+  <w:latentStyles w:defLockedState="0" w:defUIPriority="99" w:defSemiHidden="0" w:defUnhideWhenUsed="0" w:defQFormat="0" w:count="376">
     <w:lsdException w:name="Normal" w:uiPriority="0" w:qFormat="1"/>
     <w:lsdException w:name="heading 1" w:uiPriority="9" w:qFormat="1"/>
     <w:lsdException w:name="heading 2" w:semiHidden="1" w:uiPriority="9" w:unhideWhenUsed="1" w:qFormat="1"/>
@@ -693,7 +791,6 @@
     <w:lsdException w:name="Hashtag" w:semiHidden="1" w:unhideWhenUsed="1"/>
     <w:lsdException w:name="Unresolved Mention" w:semiHidden="1" w:unhideWhenUsed="1"/>
     <w:lsdException w:name="Smart Link" w:semiHidden="1" w:unhideWhenUsed="1"/>
-    <w:lsdException w:name="Smart Link Error" w:semiHidden="1" w:unhideWhenUsed="1"/>
   </w:latentStyles>
   <w:style w:type="paragraph" w:default="1" w:styleId="Normal">
     <w:name w:val="Normal"/>
@@ -1149,6 +1246,21 @@
 </file>
 
 <file path=customXml/item1.xml><?xml version="1.0" encoding="utf-8"?>
+<p:properties xmlns:p="http://schemas.microsoft.com/office/2006/metadata/properties" xmlns:xsi="http://www.w3.org/2001/XMLSchema-instance" xmlns:pc="http://schemas.microsoft.com/office/infopath/2007/PartnerControls">
+  <documentManagement/>
+</p:properties>
+</file>
+
+<file path=customXml/item2.xml><?xml version="1.0" encoding="utf-8"?>
+<?mso-contentType ?>
+<FormTemplates xmlns="http://schemas.microsoft.com/sharepoint/v3/contenttype/forms">
+  <Display>DocumentLibraryForm</Display>
+  <Edit>DocumentLibraryForm</Edit>
+  <New>DocumentLibraryForm</New>
+</FormTemplates>
+</file>
+
+<file path=customXml/item3.xml><?xml version="1.0" encoding="utf-8"?>
 <ct:contentTypeSchema xmlns:ct="http://schemas.microsoft.com/office/2006/metadata/contentType" xmlns:ma="http://schemas.microsoft.com/office/2006/metadata/properties/metaAttributes" ct:_="" ma:_="" ma:contentTypeName="Document" ma:contentTypeID="0x0101006D4E8FD4697711438D52B25333D8E504" ma:contentTypeVersion="12" ma:contentTypeDescription="Create a new document." ma:contentTypeScope="" ma:versionID="d2fc61b820d2d189ca928fbf24c4514a">
   <xsd:schema xmlns:xsd="http://www.w3.org/2001/XMLSchema" xmlns:xs="http://www.w3.org/2001/XMLSchema" xmlns:p="http://schemas.microsoft.com/office/2006/metadata/properties" xmlns:ns3="a08a7680-0b68-49e2-8450-1b02b5cc56f1" xmlns:ns4="47f1a980-35b9-49a3-ab5b-abb7954c10c5" targetNamespace="http://schemas.microsoft.com/office/2006/metadata/properties" ma:root="true" ma:fieldsID="153f5c5109ba37de98e6c807a3262887" ns3:_="" ns4:_="">
     <xsd:import namespace="a08a7680-0b68-49e2-8450-1b02b5cc56f1"/>
@@ -1365,22 +1477,24 @@
 </ct:contentTypeSchema>
 </file>
 
-<file path=customXml/item2.xml><?xml version="1.0" encoding="utf-8"?>
-<p:properties xmlns:p="http://schemas.microsoft.com/office/2006/metadata/properties" xmlns:xsi="http://www.w3.org/2001/XMLSchema-instance" xmlns:pc="http://schemas.microsoft.com/office/infopath/2007/PartnerControls">
-  <documentManagement/>
-</p:properties>
+<file path=customXml/itemProps1.xml><?xml version="1.0" encoding="utf-8"?>
+<ds:datastoreItem xmlns:ds="http://schemas.openxmlformats.org/officeDocument/2006/customXml" ds:itemID="{E453C761-47E9-4949-A116-B8DF37CCEA3F}">
+  <ds:schemaRefs>
+    <ds:schemaRef ds:uri="http://schemas.microsoft.com/office/2006/metadata/properties"/>
+    <ds:schemaRef ds:uri="http://schemas.microsoft.com/office/infopath/2007/PartnerControls"/>
+  </ds:schemaRefs>
+</ds:datastoreItem>
 </file>
 
-<file path=customXml/item3.xml><?xml version="1.0" encoding="utf-8"?>
-<?mso-contentType ?>
-<FormTemplates xmlns="http://schemas.microsoft.com/sharepoint/v3/contenttype/forms">
-  <Display>DocumentLibraryForm</Display>
-  <Edit>DocumentLibraryForm</Edit>
-  <New>DocumentLibraryForm</New>
-</FormTemplates>
+<file path=customXml/itemProps2.xml><?xml version="1.0" encoding="utf-8"?>
+<ds:datastoreItem xmlns:ds="http://schemas.openxmlformats.org/officeDocument/2006/customXml" ds:itemID="{B9AE0EC0-577E-43C5-8D86-6F8DDE315D35}">
+  <ds:schemaRefs>
+    <ds:schemaRef ds:uri="http://schemas.microsoft.com/sharepoint/v3/contenttype/forms"/>
+  </ds:schemaRefs>
+</ds:datastoreItem>
 </file>
 
-<file path=customXml/itemProps1.xml><?xml version="1.0" encoding="utf-8"?>
+<file path=customXml/itemProps3.xml><?xml version="1.0" encoding="utf-8"?>
 <ds:datastoreItem xmlns:ds="http://schemas.openxmlformats.org/officeDocument/2006/customXml" ds:itemID="{C5B83748-C497-42C9-AEFD-895B7DD41BA2}">
   <ds:schemaRefs>
     <ds:schemaRef ds:uri="http://schemas.microsoft.com/office/2006/metadata/contentType"/>
@@ -1397,21 +1511,4 @@
     <ds:schemaRef ds:uri="http://schemas.microsoft.com/internal/obd"/>
   </ds:schemaRefs>
 </ds:datastoreItem>
-</file>
-
-<file path=customXml/itemProps2.xml><?xml version="1.0" encoding="utf-8"?>
-<ds:datastoreItem xmlns:ds="http://schemas.openxmlformats.org/officeDocument/2006/customXml" ds:itemID="{E453C761-47E9-4949-A116-B8DF37CCEA3F}">
-  <ds:schemaRefs>
-    <ds:schemaRef ds:uri="http://schemas.microsoft.com/office/2006/metadata/properties"/>
-    <ds:schemaRef ds:uri="http://schemas.microsoft.com/office/infopath/2007/PartnerControls"/>
-  </ds:schemaRefs>
-</ds:datastoreItem>
-</file>
-
-<file path=customXml/itemProps3.xml><?xml version="1.0" encoding="utf-8"?>
-<ds:datastoreItem xmlns:ds="http://schemas.openxmlformats.org/officeDocument/2006/customXml" ds:itemID="{B9AE0EC0-577E-43C5-8D86-6F8DDE315D35}">
-  <ds:schemaRefs>
-    <ds:schemaRef ds:uri="http://schemas.microsoft.com/sharepoint/v3/contenttype/forms"/>
-  </ds:schemaRefs>
-</ds:datastoreItem>
 </file>
</xml_diff>